<commit_message>
Reports till 3rd lab
</commit_message>
<xml_diff>
--- a/Reports/Lab01_SQT.docx
+++ b/Reports/Lab01_SQT.docx
@@ -536,7 +536,15 @@
           <w:color w:val="000000"/>
           <w:sz w:val="28"/>
         </w:rPr>
-        <w:t>ст. викл. каф. ПЗ</w:t>
+        <w:t>доц</w:t>
+      </w:r>
+      <w:r>
+        <w:rPr>
+          <w:rFonts w:ascii="Times New Roman" w:eastAsia="Times New Roman" w:hAnsi="Times New Roman" w:cs="Times New Roman"/>
+          <w:color w:val="000000"/>
+          <w:sz w:val="28"/>
+        </w:rPr>
+        <w:t>. каф. ПЗ</w:t>
       </w:r>
     </w:p>
     <w:p>
@@ -8717,6 +8725,7 @@
                 <w:color w:val="000000"/>
                 <w:lang w:val="en-US"/>
               </w:rPr>
+              <w:lastRenderedPageBreak/>
               <w:t>Unit/Component Testing </w:t>
             </w:r>
           </w:p>
@@ -11052,7 +11061,7 @@
           <w:sz w:val="28"/>
           <w:szCs w:val="28"/>
         </w:rPr>
-        <w:t>В</w:t>
+        <w:t>Під час в</w:t>
       </w:r>
       <w:r>
         <w:rPr>

</xml_diff>